<commit_message>
Add seance in procces
</commit_message>
<xml_diff>
--- a/First review result.docx
+++ b/First review result.docx
@@ -27,6 +27,7 @@
           <w:ilvl w:val="0"/>
           <w:numId w:val="2"/>
         </w:numPr>
+        <w:shd w:val="clear" w:color="auto" w:fill="92D050"/>
         <w:spacing w:line="360" w:lineRule="auto"/>
         <w:rPr>
           <w:b/>
@@ -40,6 +41,13 @@
           <w:szCs w:val="28"/>
         </w:rPr>
         <w:t>Add and register interfaces for contracts</w:t>
+      </w:r>
+      <w:r>
+        <w:rPr>
+          <w:sz w:val="28"/>
+          <w:szCs w:val="28"/>
+        </w:rPr>
+        <w:t xml:space="preserve"> </w:t>
       </w:r>
     </w:p>
     <w:p>
@@ -49,6 +57,7 @@
           <w:ilvl w:val="0"/>
           <w:numId w:val="2"/>
         </w:numPr>
+        <w:shd w:val="clear" w:color="auto" w:fill="92D050"/>
         <w:spacing w:line="360" w:lineRule="auto"/>
         <w:rPr>
           <w:b/>
@@ -71,6 +80,7 @@
           <w:ilvl w:val="0"/>
           <w:numId w:val="2"/>
         </w:numPr>
+        <w:shd w:val="clear" w:color="auto" w:fill="92D050"/>
         <w:spacing w:line="360" w:lineRule="auto"/>
         <w:rPr>
           <w:b/>
@@ -84,6 +94,13 @@
           <w:szCs w:val="28"/>
         </w:rPr>
         <w:t>Don’t block Dispose() method if there is no need</w:t>
+      </w:r>
+      <w:r>
+        <w:rPr>
+          <w:sz w:val="28"/>
+          <w:szCs w:val="28"/>
+        </w:rPr>
+        <w:t xml:space="preserve"> </w:t>
       </w:r>
     </w:p>
     <w:p>
@@ -93,35 +110,27 @@
           <w:ilvl w:val="0"/>
           <w:numId w:val="2"/>
         </w:numPr>
-        <w:spacing w:line="360" w:lineRule="auto"/>
-        <w:rPr>
-          <w:b/>
-          <w:sz w:val="28"/>
-          <w:szCs w:val="28"/>
-        </w:rPr>
-      </w:pPr>
-      <w:r>
-        <w:rPr>
-          <w:sz w:val="28"/>
-          <w:szCs w:val="28"/>
-        </w:rPr>
-        <w:t xml:space="preserve">Check if </w:t>
-      </w:r>
-      <w:proofErr w:type="spellStart"/>
-      <w:r>
-        <w:rPr>
-          <w:sz w:val="28"/>
-          <w:szCs w:val="28"/>
-        </w:rPr>
-        <w:t>SaveChanges</w:t>
-      </w:r>
-      <w:proofErr w:type="spellEnd"/>
-      <w:r>
-        <w:rPr>
-          <w:sz w:val="28"/>
-          <w:szCs w:val="28"/>
-        </w:rPr>
-        <w:t>() method success or not</w:t>
+        <w:shd w:val="clear" w:color="auto" w:fill="92D050"/>
+        <w:spacing w:line="360" w:lineRule="auto"/>
+        <w:rPr>
+          <w:b/>
+          <w:sz w:val="28"/>
+          <w:szCs w:val="28"/>
+        </w:rPr>
+      </w:pPr>
+      <w:r>
+        <w:rPr>
+          <w:sz w:val="28"/>
+          <w:szCs w:val="28"/>
+        </w:rPr>
+        <w:t>Check if SaveChanges() method success or not</w:t>
+      </w:r>
+      <w:r>
+        <w:rPr>
+          <w:sz w:val="28"/>
+          <w:szCs w:val="28"/>
+        </w:rPr>
+        <w:t xml:space="preserve"> (if not – it throws exception)</w:t>
       </w:r>
     </w:p>
     <w:p>
@@ -131,6 +140,7 @@
           <w:ilvl w:val="0"/>
           <w:numId w:val="2"/>
         </w:numPr>
+        <w:shd w:val="clear" w:color="auto" w:fill="92D050"/>
         <w:spacing w:line="360" w:lineRule="auto"/>
         <w:rPr>
           <w:b/>
@@ -144,6 +154,13 @@
           <w:szCs w:val="28"/>
         </w:rPr>
         <w:t>Add custom errors</w:t>
+      </w:r>
+      <w:r>
+        <w:rPr>
+          <w:sz w:val="28"/>
+          <w:szCs w:val="28"/>
+        </w:rPr>
+        <w:t xml:space="preserve"> handling (added error page with info about thrown exception and logger)</w:t>
       </w:r>
     </w:p>
     <w:p>
@@ -153,6 +170,7 @@
           <w:ilvl w:val="0"/>
           <w:numId w:val="2"/>
         </w:numPr>
+        <w:shd w:val="clear" w:color="auto" w:fill="92D050"/>
         <w:spacing w:line="360" w:lineRule="auto"/>
         <w:rPr>
           <w:b/>
@@ -175,6 +193,7 @@
           <w:ilvl w:val="0"/>
           <w:numId w:val="2"/>
         </w:numPr>
+        <w:shd w:val="clear" w:color="auto" w:fill="92D050"/>
         <w:spacing w:line="360" w:lineRule="auto"/>
         <w:rPr>
           <w:b/>
@@ -197,6 +216,7 @@
           <w:ilvl w:val="0"/>
           <w:numId w:val="2"/>
         </w:numPr>
+        <w:shd w:val="clear" w:color="auto" w:fill="92D050"/>
         <w:spacing w:line="360" w:lineRule="auto"/>
         <w:rPr>
           <w:b/>
@@ -219,35 +239,20 @@
           <w:ilvl w:val="1"/>
           <w:numId w:val="2"/>
         </w:numPr>
-        <w:spacing w:line="360" w:lineRule="auto"/>
-        <w:rPr>
-          <w:b/>
-          <w:sz w:val="28"/>
-          <w:szCs w:val="28"/>
-        </w:rPr>
-      </w:pPr>
-      <w:r>
-        <w:rPr>
-          <w:sz w:val="28"/>
-          <w:szCs w:val="28"/>
-        </w:rPr>
-        <w:t xml:space="preserve">Low performance cause of </w:t>
-      </w:r>
-      <w:proofErr w:type="spellStart"/>
-      <w:r>
-        <w:rPr>
-          <w:sz w:val="28"/>
-          <w:szCs w:val="28"/>
-        </w:rPr>
-        <w:t>IsDeleted</w:t>
-      </w:r>
-      <w:proofErr w:type="spellEnd"/>
-      <w:r>
-        <w:rPr>
-          <w:sz w:val="28"/>
-          <w:szCs w:val="28"/>
-        </w:rPr>
-        <w:t xml:space="preserve"> field in preordered tickets table</w:t>
+        <w:shd w:val="clear" w:color="auto" w:fill="92D050"/>
+        <w:spacing w:line="360" w:lineRule="auto"/>
+        <w:rPr>
+          <w:b/>
+          <w:sz w:val="28"/>
+          <w:szCs w:val="28"/>
+        </w:rPr>
+      </w:pPr>
+      <w:r>
+        <w:rPr>
+          <w:sz w:val="28"/>
+          <w:szCs w:val="28"/>
+        </w:rPr>
+        <w:t>Low performance cause of IsDeleted field in preordered tickets table</w:t>
       </w:r>
     </w:p>
     <w:p>
@@ -271,6 +276,27 @@
         </w:rPr>
         <w:t>Make price not for a whole séance but for separate sectors/places/types of places</w:t>
       </w:r>
+      <w:r>
+        <w:rPr>
+          <w:sz w:val="28"/>
+          <w:szCs w:val="28"/>
+        </w:rPr>
+        <w:t xml:space="preserve"> (no functionality to add </w:t>
+      </w:r>
+      <w:r>
+        <w:rPr>
+          <w:sz w:val="28"/>
+          <w:szCs w:val="28"/>
+        </w:rPr>
+        <w:t>séances</w:t>
+      </w:r>
+      <w:r>
+        <w:rPr>
+          <w:sz w:val="28"/>
+          <w:szCs w:val="28"/>
+        </w:rPr>
+        <w:t>)</w:t>
+      </w:r>
     </w:p>
     <w:p>
       <w:pPr>
@@ -279,6 +305,7 @@
           <w:ilvl w:val="0"/>
           <w:numId w:val="2"/>
         </w:numPr>
+        <w:shd w:val="clear" w:color="auto" w:fill="92D050"/>
         <w:spacing w:line="360" w:lineRule="auto"/>
         <w:rPr>
           <w:b/>
@@ -292,6 +319,180 @@
           <w:szCs w:val="28"/>
         </w:rPr>
         <w:t>Implement directors drop down list via select2 library with possibility of search person typing name</w:t>
+      </w:r>
+    </w:p>
+    <w:p>
+      <w:pPr>
+        <w:pStyle w:val="ListParagraph"/>
+        <w:numPr>
+          <w:ilvl w:val="0"/>
+          <w:numId w:val="2"/>
+        </w:numPr>
+        <w:spacing w:line="360" w:lineRule="auto"/>
+        <w:rPr>
+          <w:b/>
+          <w:sz w:val="28"/>
+          <w:szCs w:val="28"/>
+        </w:rPr>
+      </w:pPr>
+      <w:r>
+        <w:rPr>
+          <w:sz w:val="28"/>
+          <w:szCs w:val="28"/>
+        </w:rPr>
+        <w:t>Countdown for booking tickets</w:t>
+      </w:r>
+    </w:p>
+    <w:p>
+      <w:pPr>
+        <w:spacing w:line="360" w:lineRule="auto"/>
+        <w:rPr>
+          <w:b/>
+          <w:sz w:val="28"/>
+          <w:szCs w:val="28"/>
+        </w:rPr>
+      </w:pPr>
+      <w:r>
+        <w:rPr>
+          <w:b/>
+          <w:sz w:val="28"/>
+          <w:szCs w:val="28"/>
+        </w:rPr>
+        <w:t>Improvements:</w:t>
+      </w:r>
+    </w:p>
+    <w:p>
+      <w:pPr>
+        <w:pStyle w:val="ListParagraph"/>
+        <w:numPr>
+          <w:ilvl w:val="0"/>
+          <w:numId w:val="3"/>
+        </w:numPr>
+        <w:shd w:val="clear" w:color="auto" w:fill="92D050"/>
+        <w:spacing w:line="360" w:lineRule="auto"/>
+        <w:rPr>
+          <w:b/>
+          <w:sz w:val="28"/>
+          <w:szCs w:val="28"/>
+        </w:rPr>
+      </w:pPr>
+      <w:r>
+        <w:rPr>
+          <w:sz w:val="28"/>
+          <w:szCs w:val="28"/>
+        </w:rPr>
+        <w:t>My tickets page</w:t>
+      </w:r>
+    </w:p>
+    <w:p>
+      <w:pPr>
+        <w:pStyle w:val="ListParagraph"/>
+        <w:numPr>
+          <w:ilvl w:val="1"/>
+          <w:numId w:val="3"/>
+        </w:numPr>
+        <w:shd w:val="clear" w:color="auto" w:fill="FFFFFF" w:themeFill="background1"/>
+        <w:spacing w:line="360" w:lineRule="auto"/>
+        <w:rPr>
+          <w:b/>
+          <w:sz w:val="28"/>
+          <w:szCs w:val="28"/>
+        </w:rPr>
+      </w:pPr>
+      <w:r>
+        <w:rPr>
+          <w:sz w:val="28"/>
+          <w:szCs w:val="28"/>
+        </w:rPr>
+        <w:t>Add pagination to ticket lists</w:t>
+      </w:r>
+    </w:p>
+    <w:p>
+      <w:pPr>
+        <w:pStyle w:val="ListParagraph"/>
+        <w:numPr>
+          <w:ilvl w:val="0"/>
+          <w:numId w:val="3"/>
+        </w:numPr>
+        <w:spacing w:line="360" w:lineRule="auto"/>
+        <w:rPr>
+          <w:b/>
+          <w:sz w:val="28"/>
+          <w:szCs w:val="28"/>
+        </w:rPr>
+      </w:pPr>
+      <w:r>
+        <w:rPr>
+          <w:sz w:val="28"/>
+          <w:szCs w:val="28"/>
+        </w:rPr>
+        <w:t>Add séance functionality</w:t>
+      </w:r>
+    </w:p>
+    <w:p>
+      <w:pPr>
+        <w:pStyle w:val="ListParagraph"/>
+        <w:numPr>
+          <w:ilvl w:val="0"/>
+          <w:numId w:val="3"/>
+        </w:numPr>
+        <w:spacing w:line="360" w:lineRule="auto"/>
+        <w:rPr>
+          <w:b/>
+          <w:sz w:val="28"/>
+          <w:szCs w:val="28"/>
+        </w:rPr>
+      </w:pPr>
+      <w:r>
+        <w:rPr>
+          <w:sz w:val="28"/>
+          <w:szCs w:val="28"/>
+        </w:rPr>
+        <w:t>Make delete view as popup for all content (movies / persons / genres)</w:t>
+      </w:r>
+    </w:p>
+    <w:p>
+      <w:pPr>
+        <w:pStyle w:val="ListParagraph"/>
+        <w:numPr>
+          <w:ilvl w:val="0"/>
+          <w:numId w:val="3"/>
+        </w:numPr>
+        <w:spacing w:line="360" w:lineRule="auto"/>
+        <w:rPr>
+          <w:b/>
+          <w:sz w:val="28"/>
+          <w:szCs w:val="28"/>
+        </w:rPr>
+      </w:pPr>
+      <w:r>
+        <w:rPr>
+          <w:sz w:val="28"/>
+          <w:szCs w:val="28"/>
+        </w:rPr>
+        <w:t>Create windows service</w:t>
+      </w:r>
+    </w:p>
+    <w:p>
+      <w:pPr>
+        <w:pStyle w:val="ListParagraph"/>
+        <w:numPr>
+          <w:ilvl w:val="0"/>
+          <w:numId w:val="3"/>
+        </w:numPr>
+        <w:spacing w:line="360" w:lineRule="auto"/>
+        <w:rPr>
+          <w:b/>
+          <w:sz w:val="28"/>
+          <w:szCs w:val="28"/>
+        </w:rPr>
+      </w:pPr>
+      <w:r>
+        <w:rPr>
+          <w:sz w:val="28"/>
+          <w:szCs w:val="28"/>
+        </w:rPr>
+        <w:t>Create WCF service</w:t>
       </w:r>
       <w:bookmarkStart w:id="0" w:name="_GoBack"/>
       <w:bookmarkEnd w:id="0"/>
@@ -309,6 +510,119 @@
 <file path=word/numbering.xml><?xml version="1.0" encoding="utf-8"?>
 <w:numbering xmlns:wpc="http://schemas.microsoft.com/office/word/2010/wordprocessingCanvas" xmlns:mc="http://schemas.openxmlformats.org/markup-compatibility/2006" xmlns:o="urn:schemas-microsoft-com:office:office" xmlns:r="http://schemas.openxmlformats.org/officeDocument/2006/relationships" xmlns:m="http://schemas.openxmlformats.org/officeDocument/2006/math" xmlns:v="urn:schemas-microsoft-com:vml" xmlns:wp14="http://schemas.microsoft.com/office/word/2010/wordprocessingDrawing" xmlns:wp="http://schemas.openxmlformats.org/drawingml/2006/wordprocessingDrawing" xmlns:w10="urn:schemas-microsoft-com:office:word" xmlns:w="http://schemas.openxmlformats.org/wordprocessingml/2006/main" xmlns:w14="http://schemas.microsoft.com/office/word/2010/wordml" xmlns:w15="http://schemas.microsoft.com/office/word/2012/wordml" xmlns:wpg="http://schemas.microsoft.com/office/word/2010/wordprocessingGroup" xmlns:wpi="http://schemas.microsoft.com/office/word/2010/wordprocessingInk" xmlns:wne="http://schemas.microsoft.com/office/word/2006/wordml" xmlns:wps="http://schemas.microsoft.com/office/word/2010/wordprocessingShape" mc:Ignorable="w14 w15 wp14">
   <w:abstractNum w:abstractNumId="0" w15:restartNumberingAfterBreak="0">
+    <w:nsid w:val="2F7D0BA4"/>
+    <w:multiLevelType w:val="hybridMultilevel"/>
+    <w:tmpl w:val="9048C056"/>
+    <w:lvl w:ilvl="0" w:tplc="04090001">
+      <w:start w:val="1"/>
+      <w:numFmt w:val="bullet"/>
+      <w:lvlText w:val=""/>
+      <w:lvlJc w:val="left"/>
+      <w:pPr>
+        <w:ind w:left="720" w:hanging="360"/>
+      </w:pPr>
+      <w:rPr>
+        <w:rFonts w:ascii="Symbol" w:hAnsi="Symbol" w:hint="default"/>
+      </w:rPr>
+    </w:lvl>
+    <w:lvl w:ilvl="1" w:tplc="04090003">
+      <w:start w:val="1"/>
+      <w:numFmt w:val="bullet"/>
+      <w:lvlText w:val="o"/>
+      <w:lvlJc w:val="left"/>
+      <w:pPr>
+        <w:ind w:left="1440" w:hanging="360"/>
+      </w:pPr>
+      <w:rPr>
+        <w:rFonts w:ascii="Courier New" w:hAnsi="Courier New" w:cs="Courier New" w:hint="default"/>
+      </w:rPr>
+    </w:lvl>
+    <w:lvl w:ilvl="2" w:tplc="04090005" w:tentative="1">
+      <w:start w:val="1"/>
+      <w:numFmt w:val="bullet"/>
+      <w:lvlText w:val=""/>
+      <w:lvlJc w:val="left"/>
+      <w:pPr>
+        <w:ind w:left="2160" w:hanging="360"/>
+      </w:pPr>
+      <w:rPr>
+        <w:rFonts w:ascii="Wingdings" w:hAnsi="Wingdings" w:hint="default"/>
+      </w:rPr>
+    </w:lvl>
+    <w:lvl w:ilvl="3" w:tplc="04090001" w:tentative="1">
+      <w:start w:val="1"/>
+      <w:numFmt w:val="bullet"/>
+      <w:lvlText w:val=""/>
+      <w:lvlJc w:val="left"/>
+      <w:pPr>
+        <w:ind w:left="2880" w:hanging="360"/>
+      </w:pPr>
+      <w:rPr>
+        <w:rFonts w:ascii="Symbol" w:hAnsi="Symbol" w:hint="default"/>
+      </w:rPr>
+    </w:lvl>
+    <w:lvl w:ilvl="4" w:tplc="04090003" w:tentative="1">
+      <w:start w:val="1"/>
+      <w:numFmt w:val="bullet"/>
+      <w:lvlText w:val="o"/>
+      <w:lvlJc w:val="left"/>
+      <w:pPr>
+        <w:ind w:left="3600" w:hanging="360"/>
+      </w:pPr>
+      <w:rPr>
+        <w:rFonts w:ascii="Courier New" w:hAnsi="Courier New" w:cs="Courier New" w:hint="default"/>
+      </w:rPr>
+    </w:lvl>
+    <w:lvl w:ilvl="5" w:tplc="04090005" w:tentative="1">
+      <w:start w:val="1"/>
+      <w:numFmt w:val="bullet"/>
+      <w:lvlText w:val=""/>
+      <w:lvlJc w:val="left"/>
+      <w:pPr>
+        <w:ind w:left="4320" w:hanging="360"/>
+      </w:pPr>
+      <w:rPr>
+        <w:rFonts w:ascii="Wingdings" w:hAnsi="Wingdings" w:hint="default"/>
+      </w:rPr>
+    </w:lvl>
+    <w:lvl w:ilvl="6" w:tplc="04090001" w:tentative="1">
+      <w:start w:val="1"/>
+      <w:numFmt w:val="bullet"/>
+      <w:lvlText w:val=""/>
+      <w:lvlJc w:val="left"/>
+      <w:pPr>
+        <w:ind w:left="5040" w:hanging="360"/>
+      </w:pPr>
+      <w:rPr>
+        <w:rFonts w:ascii="Symbol" w:hAnsi="Symbol" w:hint="default"/>
+      </w:rPr>
+    </w:lvl>
+    <w:lvl w:ilvl="7" w:tplc="04090003" w:tentative="1">
+      <w:start w:val="1"/>
+      <w:numFmt w:val="bullet"/>
+      <w:lvlText w:val="o"/>
+      <w:lvlJc w:val="left"/>
+      <w:pPr>
+        <w:ind w:left="5760" w:hanging="360"/>
+      </w:pPr>
+      <w:rPr>
+        <w:rFonts w:ascii="Courier New" w:hAnsi="Courier New" w:cs="Courier New" w:hint="default"/>
+      </w:rPr>
+    </w:lvl>
+    <w:lvl w:ilvl="8" w:tplc="04090005" w:tentative="1">
+      <w:start w:val="1"/>
+      <w:numFmt w:val="bullet"/>
+      <w:lvlText w:val=""/>
+      <w:lvlJc w:val="left"/>
+      <w:pPr>
+        <w:ind w:left="6480" w:hanging="360"/>
+      </w:pPr>
+      <w:rPr>
+        <w:rFonts w:ascii="Wingdings" w:hAnsi="Wingdings" w:hint="default"/>
+      </w:rPr>
+    </w:lvl>
+  </w:abstractNum>
+  <w:abstractNum w:abstractNumId="1" w15:restartNumberingAfterBreak="0">
     <w:nsid w:val="3E7E211A"/>
     <w:multiLevelType w:val="hybridMultilevel"/>
     <w:tmpl w:val="4D64571E"/>
@@ -421,7 +735,7 @@
       </w:rPr>
     </w:lvl>
   </w:abstractNum>
-  <w:abstractNum w:abstractNumId="1" w15:restartNumberingAfterBreak="0">
+  <w:abstractNum w:abstractNumId="2" w15:restartNumberingAfterBreak="0">
     <w:nsid w:val="54A17EB8"/>
     <w:multiLevelType w:val="hybridMultilevel"/>
     <w:tmpl w:val="3D78AC2C"/>
@@ -535,10 +849,13 @@
     </w:lvl>
   </w:abstractNum>
   <w:num w:numId="1">
-    <w:abstractNumId w:val="0"/>
+    <w:abstractNumId w:val="1"/>
   </w:num>
   <w:num w:numId="2">
-    <w:abstractNumId w:val="1"/>
+    <w:abstractNumId w:val="2"/>
+  </w:num>
+  <w:num w:numId="3">
+    <w:abstractNumId w:val="0"/>
   </w:num>
 </w:numbering>
 </file>

</xml_diff>

<commit_message>
Prices added to separate seat types instead of one per seance
</commit_message>
<xml_diff>
--- a/First review result.docx
+++ b/First review result.docx
@@ -222,23 +222,7 @@
           <w:sz w:val="28"/>
           <w:szCs w:val="28"/>
         </w:rPr>
-        <w:t xml:space="preserve">Low performance cause of </w:t>
-      </w:r>
-      <w:proofErr w:type="spellStart"/>
-      <w:r>
-        <w:rPr>
-          <w:sz w:val="28"/>
-          <w:szCs w:val="28"/>
-        </w:rPr>
-        <w:t>IsDeleted</w:t>
-      </w:r>
-      <w:proofErr w:type="spellEnd"/>
-      <w:r>
-        <w:rPr>
-          <w:sz w:val="28"/>
-          <w:szCs w:val="28"/>
-        </w:rPr>
-        <w:t xml:space="preserve"> field in preordered tickets table</w:t>
+        <w:t>Low performance cause of IsDeleted field in preordered tickets table</w:t>
       </w:r>
     </w:p>
     <w:p>
@@ -320,15 +304,15 @@
           <w:szCs w:val="28"/>
         </w:rPr>
       </w:pPr>
+      <w:r>
+        <w:rPr>
+          <w:sz w:val="28"/>
+          <w:szCs w:val="28"/>
+        </w:rPr>
+        <w:t>Price for seat types instead of price for seance</w:t>
+      </w:r>
       <w:bookmarkStart w:id="0" w:name="_GoBack"/>
       <w:bookmarkEnd w:id="0"/>
-      <w:r>
-        <w:rPr>
-          <w:sz w:val="28"/>
-          <w:szCs w:val="28"/>
-        </w:rPr>
-        <w:t>Create windows service</w:t>
-      </w:r>
     </w:p>
     <w:p>
       <w:pPr>
@@ -350,6 +334,29 @@
           <w:sz w:val="28"/>
           <w:szCs w:val="28"/>
         </w:rPr>
+        <w:t>Create windows service</w:t>
+      </w:r>
+    </w:p>
+    <w:p>
+      <w:pPr>
+        <w:pStyle w:val="ListParagraph"/>
+        <w:numPr>
+          <w:ilvl w:val="0"/>
+          <w:numId w:val="3"/>
+        </w:numPr>
+        <w:shd w:val="clear" w:color="auto" w:fill="92D050"/>
+        <w:spacing w:line="360" w:lineRule="auto"/>
+        <w:rPr>
+          <w:b/>
+          <w:sz w:val="28"/>
+          <w:szCs w:val="28"/>
+        </w:rPr>
+      </w:pPr>
+      <w:r>
+        <w:rPr>
+          <w:sz w:val="28"/>
+          <w:szCs w:val="28"/>
+        </w:rPr>
         <w:t>Create WCF service</w:t>
       </w:r>
     </w:p>
@@ -426,16 +433,47 @@
       <w:pPr>
         <w:pStyle w:val="ListParagraph"/>
         <w:numPr>
-          <w:ilvl w:val="1"/>
+          <w:ilvl w:val="0"/>
           <w:numId w:val="3"/>
         </w:numPr>
-        <w:spacing w:line="360" w:lineRule="auto"/>
-        <w:rPr>
-          <w:b/>
-          <w:sz w:val="28"/>
-          <w:szCs w:val="28"/>
-        </w:rPr>
-      </w:pPr>
+        <w:shd w:val="clear" w:color="auto" w:fill="92D050"/>
+        <w:spacing w:line="360" w:lineRule="auto"/>
+        <w:rPr>
+          <w:b/>
+          <w:sz w:val="28"/>
+          <w:szCs w:val="28"/>
+        </w:rPr>
+      </w:pPr>
+      <w:r>
+        <w:rPr>
+          <w:sz w:val="28"/>
+          <w:szCs w:val="28"/>
+        </w:rPr>
+        <w:t>WebAPI hosting application</w:t>
+      </w:r>
+    </w:p>
+    <w:p>
+      <w:pPr>
+        <w:pStyle w:val="ListParagraph"/>
+        <w:numPr>
+          <w:ilvl w:val="0"/>
+          <w:numId w:val="3"/>
+        </w:numPr>
+        <w:shd w:val="clear" w:color="auto" w:fill="92D050"/>
+        <w:spacing w:line="360" w:lineRule="auto"/>
+        <w:rPr>
+          <w:b/>
+          <w:sz w:val="28"/>
+          <w:szCs w:val="28"/>
+        </w:rPr>
+      </w:pPr>
+      <w:r>
+        <w:rPr>
+          <w:sz w:val="28"/>
+          <w:szCs w:val="28"/>
+        </w:rPr>
+        <w:t>WebAPI client application</w:t>
+      </w:r>
     </w:p>
     <w:sectPr>
       <w:pgSz w:w="12240" w:h="15840"/>
@@ -452,7 +490,7 @@
   <w:abstractNum w:abstractNumId="0" w15:restartNumberingAfterBreak="0">
     <w:nsid w:val="2F7D0BA4"/>
     <w:multiLevelType w:val="hybridMultilevel"/>
-    <w:tmpl w:val="9048C056"/>
+    <w:tmpl w:val="A17C82DA"/>
     <w:lvl w:ilvl="0" w:tplc="04090001">
       <w:start w:val="1"/>
       <w:numFmt w:val="bullet"/>
@@ -786,6 +824,92 @@
       <w:rPr>
         <w:rFonts w:ascii="Wingdings" w:hAnsi="Wingdings" w:hint="default"/>
       </w:rPr>
+    </w:lvl>
+  </w:abstractNum>
+  <w:abstractNum w:abstractNumId="3" w15:restartNumberingAfterBreak="0">
+    <w:nsid w:val="6100752C"/>
+    <w:multiLevelType w:val="hybridMultilevel"/>
+    <w:tmpl w:val="C58C4584"/>
+    <w:lvl w:ilvl="0" w:tplc="0409000F">
+      <w:start w:val="1"/>
+      <w:numFmt w:val="decimal"/>
+      <w:lvlText w:val="%1."/>
+      <w:lvlJc w:val="left"/>
+      <w:pPr>
+        <w:ind w:left="1440" w:hanging="360"/>
+      </w:pPr>
+    </w:lvl>
+    <w:lvl w:ilvl="1" w:tplc="04090019" w:tentative="1">
+      <w:start w:val="1"/>
+      <w:numFmt w:val="lowerLetter"/>
+      <w:lvlText w:val="%2."/>
+      <w:lvlJc w:val="left"/>
+      <w:pPr>
+        <w:ind w:left="2160" w:hanging="360"/>
+      </w:pPr>
+    </w:lvl>
+    <w:lvl w:ilvl="2" w:tplc="0409001B" w:tentative="1">
+      <w:start w:val="1"/>
+      <w:numFmt w:val="lowerRoman"/>
+      <w:lvlText w:val="%3."/>
+      <w:lvlJc w:val="right"/>
+      <w:pPr>
+        <w:ind w:left="2880" w:hanging="180"/>
+      </w:pPr>
+    </w:lvl>
+    <w:lvl w:ilvl="3" w:tplc="0409000F" w:tentative="1">
+      <w:start w:val="1"/>
+      <w:numFmt w:val="decimal"/>
+      <w:lvlText w:val="%4."/>
+      <w:lvlJc w:val="left"/>
+      <w:pPr>
+        <w:ind w:left="3600" w:hanging="360"/>
+      </w:pPr>
+    </w:lvl>
+    <w:lvl w:ilvl="4" w:tplc="04090019" w:tentative="1">
+      <w:start w:val="1"/>
+      <w:numFmt w:val="lowerLetter"/>
+      <w:lvlText w:val="%5."/>
+      <w:lvlJc w:val="left"/>
+      <w:pPr>
+        <w:ind w:left="4320" w:hanging="360"/>
+      </w:pPr>
+    </w:lvl>
+    <w:lvl w:ilvl="5" w:tplc="0409001B" w:tentative="1">
+      <w:start w:val="1"/>
+      <w:numFmt w:val="lowerRoman"/>
+      <w:lvlText w:val="%6."/>
+      <w:lvlJc w:val="right"/>
+      <w:pPr>
+        <w:ind w:left="5040" w:hanging="180"/>
+      </w:pPr>
+    </w:lvl>
+    <w:lvl w:ilvl="6" w:tplc="0409000F" w:tentative="1">
+      <w:start w:val="1"/>
+      <w:numFmt w:val="decimal"/>
+      <w:lvlText w:val="%7."/>
+      <w:lvlJc w:val="left"/>
+      <w:pPr>
+        <w:ind w:left="5760" w:hanging="360"/>
+      </w:pPr>
+    </w:lvl>
+    <w:lvl w:ilvl="7" w:tplc="04090019" w:tentative="1">
+      <w:start w:val="1"/>
+      <w:numFmt w:val="lowerLetter"/>
+      <w:lvlText w:val="%8."/>
+      <w:lvlJc w:val="left"/>
+      <w:pPr>
+        <w:ind w:left="6480" w:hanging="360"/>
+      </w:pPr>
+    </w:lvl>
+    <w:lvl w:ilvl="8" w:tplc="0409001B" w:tentative="1">
+      <w:start w:val="1"/>
+      <w:numFmt w:val="lowerRoman"/>
+      <w:lvlText w:val="%9."/>
+      <w:lvlJc w:val="right"/>
+      <w:pPr>
+        <w:ind w:left="7200" w:hanging="180"/>
+      </w:pPr>
     </w:lvl>
   </w:abstractNum>
   <w:num w:numId="1">
@@ -796,6 +920,9 @@
   </w:num>
   <w:num w:numId="3">
     <w:abstractNumId w:val="0"/>
+  </w:num>
+  <w:num w:numId="4">
+    <w:abstractNumId w:val="3"/>
   </w:num>
 </w:numbering>
 </file>

</xml_diff>